<commit_message>
Update Artigo final Desenvolvimento com Low Code.docx
</commit_message>
<xml_diff>
--- a/Artigo final Desenvolvimento com Low Code.docx
+++ b/Artigo final Desenvolvimento com Low Code.docx
@@ -515,13 +515,33 @@
         <w:rPr>
           <w:rFonts w:ascii="Arial" w:hAnsi="Arial" w:cs="Arial"/>
         </w:rPr>
-        <w:t>, foram criadas entidades representando Pacientes, Atendentes, Gerentes e Atendimentos. Cada entidade possui campos armazenados no banco de dados da própria plataforma. A aplicação gera automaticamente operações como criar, listar, atualizar e excluir registros. Para o encaminhamento de mensagens, foram configuradas integrações com APIs externas, e o sistema registra cada interação no histórico do paciente.</w:t>
-      </w:r>
-      <w:r>
-        <w:rPr>
-          <w:rFonts w:ascii="Arial" w:hAnsi="Arial" w:cs="Arial"/>
-        </w:rPr>
-        <w:br/>
+        <w:t>, foram criadas entidades representando Pacientes, Atendentes, Gerentes e Atendimentos. Cada entidade possui campos armazenados no banco de dados da própria plataforma. A aplicação gera automaticamente operações como criar, listar, atualizar e excluir registros. Para o encaminhamento de mensagens, foram configuradas integrações com APIs externas, e o sistema registra cada interação no histórico do paciente</w:t>
+      </w:r>
+      <w:r>
+        <w:rPr>
+          <w:rFonts w:ascii="Arial" w:hAnsi="Arial" w:cs="Arial"/>
+        </w:rPr>
+        <w:t>.</w:t>
+      </w:r>
+    </w:p>
+    <w:p>
+      <w:pPr>
+        <w:spacing w:line="360" w:lineRule="auto"/>
+        <w:jc w:val="both"/>
+        <w:rPr>
+          <w:rFonts w:ascii="Arial" w:hAnsi="Arial" w:cs="Arial"/>
+        </w:rPr>
+      </w:pPr>
+      <w:r>
+        <w:rPr>
+          <w:rFonts w:ascii="Arial" w:hAnsi="Arial" w:cs="Arial"/>
+        </w:rPr>
+        <w:t xml:space="preserve">           </w:t>
+      </w:r>
+      <w:r>
+        <w:rPr>
+          <w:rFonts w:ascii="Arial" w:hAnsi="Arial" w:cs="Arial"/>
+        </w:rPr>
         <w:t xml:space="preserve">Embora o desenvolvimento em </w:t>
       </w:r>
       <w:proofErr w:type="spellStart"/>

</xml_diff>